<commit_message>
first update to the report
</commit_message>
<xml_diff>
--- a/Plot/MQP_FINAL_REPORT.docx
+++ b/Plot/MQP_FINAL_REPORT.docx
@@ -779,6 +779,292 @@
     </w:p>
     <w:p>
       <w:pPr>
+        <w:spacing w:after="0" w:line="240" w:lineRule="auto"/>
+        <w:rPr>
+          <w:rFonts w:ascii="Times New Roman" w:eastAsia="Times New Roman" w:hAnsi="Times New Roman" w:cs="Times New Roman"/>
+          <w:sz w:val="24"/>
+          <w:szCs w:val="24"/>
+        </w:rPr>
+      </w:pPr>
+    </w:p>
+    <w:p>
+      <w:pPr>
+        <w:spacing w:after="0" w:line="240" w:lineRule="auto"/>
+        <w:rPr>
+          <w:rFonts w:ascii="Times New Roman" w:eastAsia="Times New Roman" w:hAnsi="Times New Roman" w:cs="Times New Roman"/>
+          <w:sz w:val="24"/>
+          <w:szCs w:val="24"/>
+        </w:rPr>
+      </w:pPr>
+      <w:r>
+        <w:rPr>
+          <w:rFonts w:ascii="Times New Roman" w:eastAsia="Times New Roman" w:hAnsi="Times New Roman" w:cs="Times New Roman"/>
+          <w:sz w:val="24"/>
+          <w:szCs w:val="24"/>
+        </w:rPr>
+        <w:t xml:space="preserve">In 2007 Dr. Aaron Barzilai explored the </w:t>
+      </w:r>
+      <w:proofErr w:type="gramStart"/>
+      <w:r>
+        <w:rPr>
+          <w:rFonts w:ascii="Times New Roman" w:eastAsia="Times New Roman" w:hAnsi="Times New Roman" w:cs="Times New Roman"/>
+          <w:sz w:val="24"/>
+          <w:szCs w:val="24"/>
+        </w:rPr>
+        <w:t>often overlooked</w:t>
+      </w:r>
+      <w:proofErr w:type="gramEnd"/>
+      <w:r>
+        <w:rPr>
+          <w:rFonts w:ascii="Times New Roman" w:eastAsia="Times New Roman" w:hAnsi="Times New Roman" w:cs="Times New Roman"/>
+          <w:sz w:val="24"/>
+          <w:szCs w:val="24"/>
+        </w:rPr>
+        <w:t xml:space="preserve"> topic of draft value in the National Basketball Association. Dr. Barzilai </w:t>
+      </w:r>
+      <w:r>
+        <w:rPr>
+          <w:rFonts w:ascii="Times New Roman" w:eastAsia="Times New Roman" w:hAnsi="Times New Roman" w:cs="Times New Roman"/>
+          <w:sz w:val="24"/>
+          <w:szCs w:val="24"/>
+        </w:rPr>
+        <w:t xml:space="preserve">assessed the value of each draft pick using 4 metrics (PER, player wins, win shares, and estimated salary) over 3 different time periods (career, first 4 years, and years with rookie team) for a total of 12 total metrics. But Barzilai decided that estimated salary was only meaningful for the career </w:t>
+      </w:r>
+      <w:proofErr w:type="gramStart"/>
+      <w:r>
+        <w:rPr>
+          <w:rFonts w:ascii="Times New Roman" w:eastAsia="Times New Roman" w:hAnsi="Times New Roman" w:cs="Times New Roman"/>
+          <w:sz w:val="24"/>
+          <w:szCs w:val="24"/>
+        </w:rPr>
+        <w:t xml:space="preserve">time </w:t>
+      </w:r>
+      <w:r>
+        <w:rPr>
+          <w:rFonts w:ascii="Times New Roman" w:eastAsia="Times New Roman" w:hAnsi="Times New Roman" w:cs="Times New Roman"/>
+          <w:sz w:val="24"/>
+          <w:szCs w:val="24"/>
+        </w:rPr>
+        <w:t>period</w:t>
+      </w:r>
+      <w:proofErr w:type="gramEnd"/>
+      <w:r>
+        <w:rPr>
+          <w:rFonts w:ascii="Times New Roman" w:eastAsia="Times New Roman" w:hAnsi="Times New Roman" w:cs="Times New Roman"/>
+          <w:sz w:val="24"/>
+          <w:szCs w:val="24"/>
+        </w:rPr>
+        <w:t>,</w:t>
+      </w:r>
+      <w:r>
+        <w:rPr>
+          <w:rFonts w:ascii="Times New Roman" w:eastAsia="Times New Roman" w:hAnsi="Times New Roman" w:cs="Times New Roman"/>
+          <w:sz w:val="24"/>
+          <w:szCs w:val="24"/>
+        </w:rPr>
+        <w:t xml:space="preserve"> so he considered only 10 metrics. </w:t>
+      </w:r>
+      <w:r>
+        <w:rPr>
+          <w:rFonts w:ascii="Times New Roman" w:eastAsia="Times New Roman" w:hAnsi="Times New Roman" w:cs="Times New Roman"/>
+          <w:sz w:val="24"/>
+          <w:szCs w:val="24"/>
+        </w:rPr>
+        <w:t>Below are the regression lines for the metrics excluding the years with rookie team due the large amount of variability caused by the differing lengths players spend with their rookie team.</w:t>
+      </w:r>
+      <w:bookmarkStart w:id="0" w:name="_GoBack"/>
+      <w:bookmarkEnd w:id="0"/>
+    </w:p>
+    <w:p>
+      <w:pPr>
+        <w:spacing w:after="0" w:line="240" w:lineRule="auto"/>
+        <w:rPr>
+          <w:rFonts w:ascii="Times New Roman" w:eastAsia="Times New Roman" w:hAnsi="Times New Roman" w:cs="Times New Roman"/>
+          <w:sz w:val="24"/>
+          <w:szCs w:val="24"/>
+        </w:rPr>
+      </w:pPr>
+      <w:r>
+        <w:rPr>
+          <w:rFonts w:ascii="Times New Roman" w:eastAsia="Times New Roman" w:hAnsi="Times New Roman" w:cs="Times New Roman"/>
+          <w:noProof/>
+          <w:sz w:val="24"/>
+          <w:szCs w:val="24"/>
+        </w:rPr>
+        <w:drawing>
+          <wp:inline distT="0" distB="0" distL="0" distR="0" wp14:anchorId="43027B0F" wp14:editId="07657479">
+            <wp:extent cx="5943600" cy="1588770"/>
+            <wp:effectExtent l="0" t="0" r="0" b="0"/>
+            <wp:docPr id="12" name="Picture 12" descr="A screenshot of a cell phone&#10;&#10;Description generated with very high confidence"/>
+            <wp:cNvGraphicFramePr>
+              <a:graphicFrameLocks xmlns:a="http://schemas.openxmlformats.org/drawingml/2006/main" noChangeAspect="1"/>
+            </wp:cNvGraphicFramePr>
+            <a:graphic xmlns:a="http://schemas.openxmlformats.org/drawingml/2006/main">
+              <a:graphicData uri="http://schemas.openxmlformats.org/drawingml/2006/picture">
+                <pic:pic xmlns:pic="http://schemas.openxmlformats.org/drawingml/2006/picture">
+                  <pic:nvPicPr>
+                    <pic:cNvPr id="12" name="assessing_all.PNG"/>
+                    <pic:cNvPicPr/>
+                  </pic:nvPicPr>
+                  <pic:blipFill>
+                    <a:blip r:embed="rId6" cstate="print">
+                      <a:extLst>
+                        <a:ext uri="{28A0092B-C50C-407E-A947-70E740481C1C}">
+                          <a14:useLocalDpi xmlns:a14="http://schemas.microsoft.com/office/drawing/2010/main" val="0"/>
+                        </a:ext>
+                      </a:extLst>
+                    </a:blip>
+                    <a:stretch>
+                      <a:fillRect/>
+                    </a:stretch>
+                  </pic:blipFill>
+                  <pic:spPr>
+                    <a:xfrm>
+                      <a:off x="0" y="0"/>
+                      <a:ext cx="5943600" cy="1588770"/>
+                    </a:xfrm>
+                    <a:prstGeom prst="rect">
+                      <a:avLst/>
+                    </a:prstGeom>
+                  </pic:spPr>
+                </pic:pic>
+              </a:graphicData>
+            </a:graphic>
+          </wp:inline>
+        </w:drawing>
+      </w:r>
+    </w:p>
+    <w:p>
+      <w:pPr>
+        <w:spacing w:after="0" w:line="240" w:lineRule="auto"/>
+        <w:rPr>
+          <w:rFonts w:ascii="Times New Roman" w:eastAsia="Times New Roman" w:hAnsi="Times New Roman" w:cs="Times New Roman"/>
+          <w:sz w:val="24"/>
+          <w:szCs w:val="24"/>
+        </w:rPr>
+      </w:pPr>
+      <w:r>
+        <w:rPr>
+          <w:rFonts w:ascii="Times New Roman" w:eastAsia="Times New Roman" w:hAnsi="Times New Roman" w:cs="Times New Roman"/>
+          <w:noProof/>
+          <w:sz w:val="24"/>
+          <w:szCs w:val="24"/>
+        </w:rPr>
+        <w:lastRenderedPageBreak/>
+        <w:drawing>
+          <wp:inline distT="0" distB="0" distL="0" distR="0" wp14:anchorId="5A1BCC32" wp14:editId="37C1F0CD">
+            <wp:extent cx="5524979" cy="3360711"/>
+            <wp:effectExtent l="0" t="0" r="0" b="0"/>
+            <wp:docPr id="10" name="Picture 10" descr="A picture containing screenshot, map&#10;&#10;Description generated with high confidence"/>
+            <wp:cNvGraphicFramePr>
+              <a:graphicFrameLocks xmlns:a="http://schemas.openxmlformats.org/drawingml/2006/main" noChangeAspect="1"/>
+            </wp:cNvGraphicFramePr>
+            <a:graphic xmlns:a="http://schemas.openxmlformats.org/drawingml/2006/main">
+              <a:graphicData uri="http://schemas.openxmlformats.org/drawingml/2006/picture">
+                <pic:pic xmlns:pic="http://schemas.openxmlformats.org/drawingml/2006/picture">
+                  <pic:nvPicPr>
+                    <pic:cNvPr id="10" name="assessing_1.PNG"/>
+                    <pic:cNvPicPr/>
+                  </pic:nvPicPr>
+                  <pic:blipFill>
+                    <a:blip r:embed="rId7" cstate="print">
+                      <a:extLst>
+                        <a:ext uri="{28A0092B-C50C-407E-A947-70E740481C1C}">
+                          <a14:useLocalDpi xmlns:a14="http://schemas.microsoft.com/office/drawing/2010/main" val="0"/>
+                        </a:ext>
+                      </a:extLst>
+                    </a:blip>
+                    <a:stretch>
+                      <a:fillRect/>
+                    </a:stretch>
+                  </pic:blipFill>
+                  <pic:spPr>
+                    <a:xfrm>
+                      <a:off x="0" y="0"/>
+                      <a:ext cx="5524979" cy="3360711"/>
+                    </a:xfrm>
+                    <a:prstGeom prst="rect">
+                      <a:avLst/>
+                    </a:prstGeom>
+                  </pic:spPr>
+                </pic:pic>
+              </a:graphicData>
+            </a:graphic>
+          </wp:inline>
+        </w:drawing>
+      </w:r>
+    </w:p>
+    <w:p>
+      <w:pPr>
+        <w:spacing w:after="0" w:line="240" w:lineRule="auto"/>
+        <w:rPr>
+          <w:rFonts w:ascii="Times New Roman" w:eastAsia="Times New Roman" w:hAnsi="Times New Roman" w:cs="Times New Roman"/>
+          <w:sz w:val="24"/>
+          <w:szCs w:val="24"/>
+        </w:rPr>
+      </w:pPr>
+      <w:r>
+        <w:rPr>
+          <w:rFonts w:ascii="Times New Roman" w:eastAsia="Times New Roman" w:hAnsi="Times New Roman" w:cs="Times New Roman"/>
+          <w:noProof/>
+          <w:sz w:val="24"/>
+          <w:szCs w:val="24"/>
+        </w:rPr>
+        <w:drawing>
+          <wp:inline distT="0" distB="0" distL="0" distR="0" wp14:anchorId="5047E51D" wp14:editId="287FE76D">
+            <wp:extent cx="5517358" cy="3330229"/>
+            <wp:effectExtent l="0" t="0" r="7620" b="3810"/>
+            <wp:docPr id="11" name="Picture 11" descr="A picture containing screenshot&#10;&#10;Description generated with very high confidence"/>
+            <wp:cNvGraphicFramePr>
+              <a:graphicFrameLocks xmlns:a="http://schemas.openxmlformats.org/drawingml/2006/main" noChangeAspect="1"/>
+            </wp:cNvGraphicFramePr>
+            <a:graphic xmlns:a="http://schemas.openxmlformats.org/drawingml/2006/main">
+              <a:graphicData uri="http://schemas.openxmlformats.org/drawingml/2006/picture">
+                <pic:pic xmlns:pic="http://schemas.openxmlformats.org/drawingml/2006/picture">
+                  <pic:nvPicPr>
+                    <pic:cNvPr id="11" name="assessing_2.PNG"/>
+                    <pic:cNvPicPr/>
+                  </pic:nvPicPr>
+                  <pic:blipFill>
+                    <a:blip r:embed="rId8" cstate="print">
+                      <a:extLst>
+                        <a:ext uri="{28A0092B-C50C-407E-A947-70E740481C1C}">
+                          <a14:useLocalDpi xmlns:a14="http://schemas.microsoft.com/office/drawing/2010/main" val="0"/>
+                        </a:ext>
+                      </a:extLst>
+                    </a:blip>
+                    <a:stretch>
+                      <a:fillRect/>
+                    </a:stretch>
+                  </pic:blipFill>
+                  <pic:spPr>
+                    <a:xfrm>
+                      <a:off x="0" y="0"/>
+                      <a:ext cx="5517358" cy="3330229"/>
+                    </a:xfrm>
+                    <a:prstGeom prst="rect">
+                      <a:avLst/>
+                    </a:prstGeom>
+                  </pic:spPr>
+                </pic:pic>
+              </a:graphicData>
+            </a:graphic>
+          </wp:inline>
+        </w:drawing>
+      </w:r>
+    </w:p>
+    <w:p>
+      <w:pPr>
+        <w:spacing w:after="0" w:line="240" w:lineRule="auto"/>
+        <w:rPr>
+          <w:rFonts w:ascii="Times New Roman" w:eastAsia="Times New Roman" w:hAnsi="Times New Roman" w:cs="Times New Roman"/>
+          <w:sz w:val="24"/>
+          <w:szCs w:val="24"/>
+        </w:rPr>
+      </w:pPr>
+    </w:p>
+    <w:p>
+      <w:pPr>
         <w:rPr>
           <w:rFonts w:ascii="Times New Roman" w:hAnsi="Times New Roman" w:cs="Times New Roman"/>
         </w:rPr>
@@ -911,6 +1197,7 @@
         <w:pStyle w:val="Heading1"/>
       </w:pPr>
       <w:r>
+        <w:lastRenderedPageBreak/>
         <w:t>3. Methods</w:t>
       </w:r>
     </w:p>
@@ -1073,17 +1360,47 @@
           <w:sz w:val="24"/>
           <w:szCs w:val="24"/>
         </w:rPr>
-        <w:t xml:space="preserve">Value Over Replacement Player (VORP) was our third metric analyzed in our project. VORP estimates overall contribution to a team, by first creating an adjusted plus-minus statistic, then normalizing to minutes played and the value a theoretical minimum-salary player would bring in </w:t>
-      </w:r>
-      <w:r>
+        <w:t>Value Over Replacement Player (VORP) was our third metric analyzed in our project. VORP estimates overall contribution to a team, by first creating an adjusted plus-minus statistic, then normalizing to minutes played and the value a theoretical minimum-salary player would bring in replacement of that player. An important note is that VORP was created to scale linearly with salary, so that a player with twice the VORP should be worth twice the salary.</w:t>
+      </w:r>
+    </w:p>
+    <w:p>
+      <w:pPr>
+        <w:pStyle w:val="Heading3"/>
+        <w:rPr>
+          <w:rFonts w:ascii="Times New Roman" w:hAnsi="Times New Roman" w:cs="Times New Roman"/>
+        </w:rPr>
+      </w:pPr>
+      <w:r>
+        <w:rPr>
+          <w:rFonts w:ascii="Times New Roman" w:hAnsi="Times New Roman" w:cs="Times New Roman"/>
+        </w:rPr>
+        <w:t>Metric 4: Fantasy Points</w:t>
+      </w:r>
+      <w:r>
+        <w:rPr>
+          <w:rFonts w:ascii="Times New Roman" w:hAnsi="Times New Roman" w:cs="Times New Roman"/>
+        </w:rPr>
+        <w:t xml:space="preserve"> </w:t>
+      </w:r>
+    </w:p>
+    <w:p>
+      <w:pPr>
+        <w:spacing w:after="0" w:line="240" w:lineRule="auto"/>
         <w:rPr>
           <w:rFonts w:ascii="Times New Roman" w:eastAsia="Times New Roman" w:hAnsi="Times New Roman" w:cs="Times New Roman"/>
           <w:color w:val="000000"/>
           <w:sz w:val="24"/>
           <w:szCs w:val="24"/>
         </w:rPr>
-        <w:lastRenderedPageBreak/>
-        <w:t>replacement of that player. An important note is that VORP was created to scale linearly with salary, so that a player with twice the VORP should be worth twice the salary.</w:t>
+      </w:pPr>
+      <w:r>
+        <w:rPr>
+          <w:rFonts w:ascii="Times New Roman" w:eastAsia="Times New Roman" w:hAnsi="Times New Roman" w:cs="Times New Roman"/>
+          <w:color w:val="000000"/>
+          <w:sz w:val="24"/>
+          <w:szCs w:val="24"/>
+        </w:rPr>
+        <w:t xml:space="preserve">The fourth and final non-feature engineered statistic we used was Fantasy Points (FP). Fantasy Points is a simple metric calculated by weighting each of the basic box score statistics (Points, Rebounds, Assists, Blocks, and Steals) as well as turnovers and producing a sum. We chose to use FP because it provides a different angle to player evaluation- one which fans will appreciate. FP is not normalized to minutes played nor pace. </w:t>
       </w:r>
     </w:p>
     <w:p>
@@ -1097,46 +1414,7 @@
         <w:rPr>
           <w:rFonts w:ascii="Times New Roman" w:hAnsi="Times New Roman" w:cs="Times New Roman"/>
         </w:rPr>
-        <w:t>Metric 4: Fantasy Points</w:t>
-      </w:r>
-      <w:r>
-        <w:rPr>
-          <w:rFonts w:ascii="Times New Roman" w:hAnsi="Times New Roman" w:cs="Times New Roman"/>
-        </w:rPr>
-        <w:t xml:space="preserve"> </w:t>
-      </w:r>
-    </w:p>
-    <w:p>
-      <w:pPr>
-        <w:spacing w:after="0" w:line="240" w:lineRule="auto"/>
-        <w:rPr>
-          <w:rFonts w:ascii="Times New Roman" w:eastAsia="Times New Roman" w:hAnsi="Times New Roman" w:cs="Times New Roman"/>
-          <w:color w:val="000000"/>
-          <w:sz w:val="24"/>
-          <w:szCs w:val="24"/>
-        </w:rPr>
-      </w:pPr>
-      <w:r>
-        <w:rPr>
-          <w:rFonts w:ascii="Times New Roman" w:eastAsia="Times New Roman" w:hAnsi="Times New Roman" w:cs="Times New Roman"/>
-          <w:color w:val="000000"/>
-          <w:sz w:val="24"/>
-          <w:szCs w:val="24"/>
-        </w:rPr>
-        <w:t xml:space="preserve">The fourth and final non-feature engineered statistic we used was Fantasy Points (FP). Fantasy Points is a simple metric calculated by weighting each of the basic box score statistics (Points, Rebounds, Assists, Blocks, and Steals) as well as turnovers and producing a sum. We chose to use FP because it provides a different angle to player evaluation- one which fans will appreciate. FP is not normalized to minutes played nor pace. </w:t>
-      </w:r>
-    </w:p>
-    <w:p>
-      <w:pPr>
-        <w:pStyle w:val="Heading3"/>
-        <w:rPr>
-          <w:rFonts w:ascii="Times New Roman" w:hAnsi="Times New Roman" w:cs="Times New Roman"/>
-        </w:rPr>
-      </w:pPr>
-      <w:r>
-        <w:rPr>
-          <w:rFonts w:ascii="Times New Roman" w:hAnsi="Times New Roman" w:cs="Times New Roman"/>
-        </w:rPr>
+        <w:lastRenderedPageBreak/>
         <w:t>Metric 5: Basic Percentile</w:t>
       </w:r>
     </w:p>
@@ -1368,7 +1646,7 @@
                     </pic:cNvPicPr>
                   </pic:nvPicPr>
                   <pic:blipFill>
-                    <a:blip r:embed="rId6">
+                    <a:blip r:embed="rId9">
                       <a:extLst>
                         <a:ext uri="{28A0092B-C50C-407E-A947-70E740481C1C}">
                           <a14:useLocalDpi xmlns:a14="http://schemas.microsoft.com/office/drawing/2010/main" val="0"/>
@@ -1408,7 +1686,6 @@
         </w:rPr>
         <w:t xml:space="preserve">After researching existing metrics and developing an understanding of what already exists, we set out to create our own metric that measures a different variant of player performance. Basic Percentile (BP) ranks a player on their basic box score stats relative to the rest of the league. This means a player who leads the league in Points, Rebounds, Assists, Steals and Blocks would receive a score of 5 for a season. A player first in all categories except third in steals would receive a 7 (1+1+1+3+1). This naturally normalizes to league pace because it </w:t>
       </w:r>
-      <w:proofErr w:type="gramStart"/>
       <w:r>
         <w:rPr>
           <w:rFonts w:ascii="Times New Roman" w:eastAsia="Times New Roman" w:hAnsi="Times New Roman" w:cs="Times New Roman"/>
@@ -1416,9 +1693,8 @@
           <w:sz w:val="24"/>
           <w:szCs w:val="24"/>
         </w:rPr>
-        <w:t>takes into account</w:t>
-      </w:r>
-      <w:proofErr w:type="gramEnd"/>
+        <w:t>considers</w:t>
+      </w:r>
       <w:r>
         <w:rPr>
           <w:rFonts w:ascii="Times New Roman" w:eastAsia="Times New Roman" w:hAnsi="Times New Roman" w:cs="Times New Roman"/>
@@ -1551,7 +1827,7 @@
                     </pic:cNvPicPr>
                   </pic:nvPicPr>
                   <pic:blipFill>
-                    <a:blip r:embed="rId7" cstate="print">
+                    <a:blip r:embed="rId10" cstate="print">
                       <a:extLst>
                         <a:ext uri="{28A0092B-C50C-407E-A947-70E740481C1C}">
                           <a14:useLocalDpi xmlns:a14="http://schemas.microsoft.com/office/drawing/2010/main" val="0"/>
@@ -1780,6 +2056,7 @@
         <w:spacing w:after="0" w:line="240" w:lineRule="auto"/>
         <w:rPr>
           <w:rFonts w:ascii="Times New Roman" w:eastAsia="Times New Roman" w:hAnsi="Times New Roman" w:cs="Times New Roman"/>
+          <w:color w:val="000000"/>
           <w:sz w:val="24"/>
           <w:szCs w:val="24"/>
         </w:rPr>
@@ -1791,9 +2068,9 @@
           <w:sz w:val="24"/>
           <w:szCs w:val="24"/>
         </w:rPr>
-        <w:t xml:space="preserve">In order to obtain </w:t>
-      </w:r>
-      <w:proofErr w:type="gramStart"/>
+        <w:t xml:space="preserve">With the help of the Python package Pandas we created </w:t>
+      </w:r>
+      <w:proofErr w:type="spellStart"/>
       <w:r>
         <w:rPr>
           <w:rFonts w:ascii="Times New Roman" w:eastAsia="Times New Roman" w:hAnsi="Times New Roman" w:cs="Times New Roman"/>
@@ -1801,9 +2078,9 @@
           <w:sz w:val="24"/>
           <w:szCs w:val="24"/>
         </w:rPr>
-        <w:t>all of</w:t>
-      </w:r>
-      <w:proofErr w:type="gramEnd"/>
+        <w:t>dataframes</w:t>
+      </w:r>
+      <w:proofErr w:type="spellEnd"/>
       <w:r>
         <w:rPr>
           <w:rFonts w:ascii="Times New Roman" w:eastAsia="Times New Roman" w:hAnsi="Times New Roman" w:cs="Times New Roman"/>
@@ -1811,9 +2088,8 @@
           <w:sz w:val="24"/>
           <w:szCs w:val="24"/>
         </w:rPr>
-        <w:t xml:space="preserve"> this data we searched through the &lt;table&gt; tags on the webpage, used the &lt;</w:t>
-      </w:r>
-      <w:proofErr w:type="spellStart"/>
+        <w:t xml:space="preserve"> for </w:t>
+      </w:r>
       <w:r>
         <w:rPr>
           <w:rFonts w:ascii="Times New Roman" w:eastAsia="Times New Roman" w:hAnsi="Times New Roman" w:cs="Times New Roman"/>
@@ -1821,9 +2097,8 @@
           <w:sz w:val="24"/>
           <w:szCs w:val="24"/>
         </w:rPr>
-        <w:t>th</w:t>
-      </w:r>
-      <w:proofErr w:type="spellEnd"/>
+        <w:t>all</w:t>
+      </w:r>
       <w:r>
         <w:rPr>
           <w:rFonts w:ascii="Times New Roman" w:eastAsia="Times New Roman" w:hAnsi="Times New Roman" w:cs="Times New Roman"/>
@@ -1831,9 +2106,8 @@
           <w:sz w:val="24"/>
           <w:szCs w:val="24"/>
         </w:rPr>
-        <w:t xml:space="preserve">&gt; tags as column headers, used the &lt;tr&gt; tags as the rows and used the &lt;td&gt; tags as the individual cells of data. At times the tables that contained the information that we needed to pull was within comments on the HTML. In this case we had to simulate a user using the webpage and read through the comments of the webpage. Once this was </w:t>
-      </w:r>
-      <w:proofErr w:type="gramStart"/>
+        <w:t xml:space="preserve"> the information that was pulled from Basketball-Reference.com</w:t>
+      </w:r>
       <w:r>
         <w:rPr>
           <w:rFonts w:ascii="Times New Roman" w:eastAsia="Times New Roman" w:hAnsi="Times New Roman" w:cs="Times New Roman"/>
@@ -1841,9 +2115,8 @@
           <w:sz w:val="24"/>
           <w:szCs w:val="24"/>
         </w:rPr>
-        <w:t>performed</w:t>
-      </w:r>
-      <w:proofErr w:type="gramEnd"/>
+        <w:t>.</w:t>
+      </w:r>
       <w:r>
         <w:rPr>
           <w:rFonts w:ascii="Times New Roman" w:eastAsia="Times New Roman" w:hAnsi="Times New Roman" w:cs="Times New Roman"/>
@@ -1851,9 +2124,9 @@
           <w:sz w:val="24"/>
           <w:szCs w:val="24"/>
         </w:rPr>
-        <w:t xml:space="preserve"> we were then able to pull all of the data that we needed. With the help of </w:t>
-      </w:r>
-      <w:proofErr w:type="gramStart"/>
+        <w:t xml:space="preserve"> We would then export the </w:t>
+      </w:r>
+      <w:proofErr w:type="spellStart"/>
       <w:r>
         <w:rPr>
           <w:rFonts w:ascii="Times New Roman" w:eastAsia="Times New Roman" w:hAnsi="Times New Roman" w:cs="Times New Roman"/>
@@ -1861,9 +2134,9 @@
           <w:sz w:val="24"/>
           <w:szCs w:val="24"/>
         </w:rPr>
-        <w:t>Pandas</w:t>
-      </w:r>
-      <w:proofErr w:type="gramEnd"/>
+        <w:t>dataframes</w:t>
+      </w:r>
+      <w:proofErr w:type="spellEnd"/>
       <w:r>
         <w:rPr>
           <w:rFonts w:ascii="Times New Roman" w:eastAsia="Times New Roman" w:hAnsi="Times New Roman" w:cs="Times New Roman"/>
@@ -1871,9 +2144,9 @@
           <w:sz w:val="24"/>
           <w:szCs w:val="24"/>
         </w:rPr>
-        <w:t xml:space="preserve"> we saved all of the pulled data in excel files as </w:t>
-      </w:r>
-      <w:proofErr w:type="spellStart"/>
+        <w:t xml:space="preserve"> to local </w:t>
+      </w:r>
+      <w:proofErr w:type="gramStart"/>
       <w:r>
         <w:rPr>
           <w:rFonts w:ascii="Times New Roman" w:eastAsia="Times New Roman" w:hAnsi="Times New Roman" w:cs="Times New Roman"/>
@@ -1881,9 +2154,9 @@
           <w:sz w:val="24"/>
           <w:szCs w:val="24"/>
         </w:rPr>
-        <w:t>Dataframes</w:t>
-      </w:r>
-      <w:proofErr w:type="spellEnd"/>
+        <w:t>spreadsheets</w:t>
+      </w:r>
+      <w:proofErr w:type="gramEnd"/>
       <w:r>
         <w:rPr>
           <w:rFonts w:ascii="Times New Roman" w:eastAsia="Times New Roman" w:hAnsi="Times New Roman" w:cs="Times New Roman"/>
@@ -1891,7 +2164,89 @@
           <w:sz w:val="24"/>
           <w:szCs w:val="24"/>
         </w:rPr>
-        <w:t>. This allowed for easy manipulation and merging of each table.</w:t>
+        <w:t xml:space="preserve"> so we could access them again in the future.</w:t>
+      </w:r>
+      <w:r>
+        <w:rPr>
+          <w:rFonts w:ascii="Times New Roman" w:eastAsia="Times New Roman" w:hAnsi="Times New Roman" w:cs="Times New Roman"/>
+          <w:color w:val="000000"/>
+          <w:sz w:val="24"/>
+          <w:szCs w:val="24"/>
+        </w:rPr>
+        <w:t xml:space="preserve"> Below is a picture of our spreadsheet for the 2014 NBA season</w:t>
+      </w:r>
+    </w:p>
+    <w:p>
+      <w:pPr>
+        <w:spacing w:after="0" w:line="240" w:lineRule="auto"/>
+        <w:rPr>
+          <w:rFonts w:ascii="Times New Roman" w:eastAsia="Times New Roman" w:hAnsi="Times New Roman" w:cs="Times New Roman"/>
+          <w:sz w:val="24"/>
+          <w:szCs w:val="24"/>
+        </w:rPr>
+      </w:pPr>
+      <w:r>
+        <w:rPr>
+          <w:rFonts w:ascii="Times New Roman" w:eastAsia="Times New Roman" w:hAnsi="Times New Roman" w:cs="Times New Roman"/>
+          <w:noProof/>
+          <w:sz w:val="24"/>
+          <w:szCs w:val="24"/>
+        </w:rPr>
+        <w:drawing>
+          <wp:anchor distT="0" distB="0" distL="114300" distR="114300" simplePos="0" relativeHeight="251669504" behindDoc="0" locked="0" layoutInCell="1" allowOverlap="1" wp14:anchorId="7A760AE7" wp14:editId="5BEB479C">
+            <wp:simplePos x="0" y="0"/>
+            <wp:positionH relativeFrom="column">
+              <wp:posOffset>-778998</wp:posOffset>
+            </wp:positionH>
+            <wp:positionV relativeFrom="paragraph">
+              <wp:posOffset>3516</wp:posOffset>
+            </wp:positionV>
+            <wp:extent cx="7473569" cy="2645292"/>
+            <wp:effectExtent l="0" t="0" r="0" b="3175"/>
+            <wp:wrapNone/>
+            <wp:docPr id="6" name="Picture 6" descr="A picture containing rain, nature&#10;&#10;Description generated with high confidence"/>
+            <wp:cNvGraphicFramePr>
+              <a:graphicFrameLocks xmlns:a="http://schemas.openxmlformats.org/drawingml/2006/main" noChangeAspect="1"/>
+            </wp:cNvGraphicFramePr>
+            <a:graphic xmlns:a="http://schemas.openxmlformats.org/drawingml/2006/main">
+              <a:graphicData uri="http://schemas.openxmlformats.org/drawingml/2006/picture">
+                <pic:pic xmlns:pic="http://schemas.openxmlformats.org/drawingml/2006/picture">
+                  <pic:nvPicPr>
+                    <pic:cNvPr id="6" name="df.PNG"/>
+                    <pic:cNvPicPr/>
+                  </pic:nvPicPr>
+                  <pic:blipFill>
+                    <a:blip r:embed="rId11" cstate="print">
+                      <a:extLst>
+                        <a:ext uri="{28A0092B-C50C-407E-A947-70E740481C1C}">
+                          <a14:useLocalDpi xmlns:a14="http://schemas.microsoft.com/office/drawing/2010/main" val="0"/>
+                        </a:ext>
+                      </a:extLst>
+                    </a:blip>
+                    <a:stretch>
+                      <a:fillRect/>
+                    </a:stretch>
+                  </pic:blipFill>
+                  <pic:spPr>
+                    <a:xfrm>
+                      <a:off x="0" y="0"/>
+                      <a:ext cx="7473569" cy="2645292"/>
+                    </a:xfrm>
+                    <a:prstGeom prst="rect">
+                      <a:avLst/>
+                    </a:prstGeom>
+                  </pic:spPr>
+                </pic:pic>
+              </a:graphicData>
+            </a:graphic>
+            <wp14:sizeRelH relativeFrom="page">
+              <wp14:pctWidth>0</wp14:pctWidth>
+            </wp14:sizeRelH>
+            <wp14:sizeRelV relativeFrom="page">
+              <wp14:pctHeight>0</wp14:pctHeight>
+            </wp14:sizeRelV>
+          </wp:anchor>
+        </w:drawing>
       </w:r>
     </w:p>
     <w:p>
@@ -2030,6 +2385,13 @@
         <w:t>: Top 20 Table by Metric</w:t>
       </w:r>
     </w:p>
+    <w:p/>
+    <w:p>
+      <w:r>
+        <w:br w:type="page"/>
+      </w:r>
+    </w:p>
+    <w:p/>
     <w:tbl>
       <w:tblPr>
         <w:tblpPr w:leftFromText="180" w:rightFromText="180" w:vertAnchor="text" w:tblpY="1"/>
@@ -2358,6 +2720,27 @@
                 <w:rFonts w:ascii="Times New Roman" w:eastAsia="Times New Roman" w:hAnsi="Times New Roman" w:cs="Times New Roman"/>
                 <w:color w:val="000000"/>
               </w:rPr>
+              <w:softHyphen/>
+            </w:r>
+            <w:r>
+              <w:rPr>
+                <w:rFonts w:ascii="Times New Roman" w:eastAsia="Times New Roman" w:hAnsi="Times New Roman" w:cs="Times New Roman"/>
+                <w:color w:val="000000"/>
+              </w:rPr>
+              <w:softHyphen/>
+            </w:r>
+            <w:r>
+              <w:rPr>
+                <w:rFonts w:ascii="Times New Roman" w:eastAsia="Times New Roman" w:hAnsi="Times New Roman" w:cs="Times New Roman"/>
+                <w:color w:val="000000"/>
+              </w:rPr>
+              <w:softHyphen/>
+            </w:r>
+            <w:r>
+              <w:rPr>
+                <w:rFonts w:ascii="Times New Roman" w:eastAsia="Times New Roman" w:hAnsi="Times New Roman" w:cs="Times New Roman"/>
+                <w:color w:val="000000"/>
+              </w:rPr>
               <w:t>2</w:t>
             </w:r>
           </w:p>
@@ -2589,6 +2972,22 @@
               </w:rPr>
               <w:t>LeBron James</w:t>
             </w:r>
+            <w:r>
+              <w:rPr>
+                <w:rFonts w:ascii="Times New Roman" w:eastAsia="Times New Roman" w:hAnsi="Times New Roman" w:cs="Times New Roman"/>
+                <w:sz w:val="20"/>
+                <w:szCs w:val="20"/>
+              </w:rPr>
+              <w:softHyphen/>
+            </w:r>
+            <w:r>
+              <w:rPr>
+                <w:rFonts w:ascii="Times New Roman" w:eastAsia="Times New Roman" w:hAnsi="Times New Roman" w:cs="Times New Roman"/>
+                <w:sz w:val="20"/>
+                <w:szCs w:val="20"/>
+              </w:rPr>
+              <w:softHyphen/>
+            </w:r>
           </w:p>
         </w:tc>
         <w:tc>
@@ -3631,7 +4030,6 @@
                 <w:sz w:val="20"/>
                 <w:szCs w:val="20"/>
               </w:rPr>
-              <w:lastRenderedPageBreak/>
               <w:t>Hakeem Olajuwon</w:t>
             </w:r>
           </w:p>
@@ -13693,7 +14091,7 @@
           <w:sz w:val="24"/>
           <w:szCs w:val="24"/>
         </w:rPr>
-        <w:t xml:space="preserve">For instance, if fans are interested in comparing the careers of two retired players, a metric such as Basic Percentile or Win Shares would be most appropriate. Basic Percentile ranks players relative to the other players in the league during that year, and naturally adjusts for league pace of play. BP provides more insight into how dominant a player was relative to the players he was around at the time. Similarly, Win Shares considers how successful a team was during the regular season, which is often used subjectively in assessing careers. Finally, using cumulative </w:t>
+        <w:t xml:space="preserve">For instance, if fans are interested in comparing the careers of two retired players, a metric such as Basic Percentile or Win Shares would be most appropriate. Basic Percentile ranks players </w:t>
       </w:r>
       <w:r>
         <w:rPr>
@@ -13702,7 +14100,7 @@
           <w:szCs w:val="24"/>
         </w:rPr>
         <w:lastRenderedPageBreak/>
-        <w:t xml:space="preserve">values for these metrics would make the most sense, as both players have completed their careers and therefore a summative value is appropriate. </w:t>
+        <w:t xml:space="preserve">relative to the other players in the league during that year, and naturally adjusts for league pace of play. BP provides more insight into how dominant a player was relative to the players he was around at the time. Similarly, Win Shares considers how successful a team was during the regular season, which is often used subjectively in assessing careers. Finally, using cumulative values for these metrics would make the most sense, as both players have completed their careers and therefore a summative value is appropriate. </w:t>
       </w:r>
     </w:p>
     <w:p>
@@ -13839,7 +14237,7 @@
             <wp:cNvGraphicFramePr/>
             <a:graphic xmlns:a="http://schemas.openxmlformats.org/drawingml/2006/main">
               <a:graphicData uri="http://schemas.openxmlformats.org/drawingml/2006/chart">
-                <c:chart xmlns:c="http://schemas.openxmlformats.org/drawingml/2006/chart" xmlns:r="http://schemas.openxmlformats.org/officeDocument/2006/relationships" r:id="rId8"/>
+                <c:chart xmlns:c="http://schemas.openxmlformats.org/drawingml/2006/chart" xmlns:r="http://schemas.openxmlformats.org/officeDocument/2006/relationships" r:id="rId12"/>
               </a:graphicData>
             </a:graphic>
             <wp14:sizeRelV relativeFrom="margin">
@@ -13936,7 +14334,7 @@
             <wp:cNvGraphicFramePr/>
             <a:graphic xmlns:a="http://schemas.openxmlformats.org/drawingml/2006/main">
               <a:graphicData uri="http://schemas.openxmlformats.org/drawingml/2006/chart">
-                <c:chart xmlns:c="http://schemas.openxmlformats.org/drawingml/2006/chart" xmlns:r="http://schemas.openxmlformats.org/officeDocument/2006/relationships" r:id="rId9"/>
+                <c:chart xmlns:c="http://schemas.openxmlformats.org/drawingml/2006/chart" xmlns:r="http://schemas.openxmlformats.org/officeDocument/2006/relationships" r:id="rId13"/>
               </a:graphicData>
             </a:graphic>
             <wp14:sizeRelH relativeFrom="margin">
@@ -14004,8 +14402,19 @@
         </w:rPr>
         <w:t xml:space="preserve">first round picks have guaranteed salaries, the values used for second round picks are simply the league minimum. </w:t>
       </w:r>
-      <w:bookmarkStart w:id="0" w:name="_GoBack"/>
-      <w:bookmarkEnd w:id="0"/>
+    </w:p>
+    <w:p>
+      <w:pPr>
+        <w:rPr>
+          <w:rFonts w:ascii="Times New Roman" w:hAnsi="Times New Roman" w:cs="Times New Roman"/>
+        </w:rPr>
+      </w:pPr>
+      <w:r>
+        <w:rPr>
+          <w:rFonts w:ascii="Times New Roman" w:hAnsi="Times New Roman" w:cs="Times New Roman"/>
+        </w:rPr>
+        <w:br w:type="page"/>
+      </w:r>
     </w:p>
     <w:p>
       <w:pPr>
@@ -14044,7 +14453,722 @@
         <w:pStyle w:val="Heading1"/>
       </w:pPr>
       <w:r>
-        <w:lastRenderedPageBreak/>
+        <w:t>3. Methods</w:t>
+      </w:r>
+    </w:p>
+    <w:p>
+      <w:pPr>
+        <w:spacing w:after="0" w:line="240" w:lineRule="auto"/>
+        <w:rPr>
+          <w:rFonts w:ascii="Times New Roman" w:hAnsi="Times New Roman" w:cs="Times New Roman"/>
+        </w:rPr>
+      </w:pPr>
+      <w:r>
+        <w:rPr>
+          <w:rFonts w:ascii="Times New Roman" w:hAnsi="Times New Roman" w:cs="Times New Roman"/>
+        </w:rPr>
+        <w:t xml:space="preserve">Once we had a grasp on the value of a player and the expected value from a given draft pick we set out to predict NBA performance for NCAA Division I players. </w:t>
+      </w:r>
+      <w:r>
+        <w:rPr>
+          <w:rFonts w:ascii="Times New Roman" w:hAnsi="Times New Roman" w:cs="Times New Roman"/>
+        </w:rPr>
+        <w:t>To do this, we first needed to gather statistics about al NCAA Division I players. Using the same methodology to pull data from Basketball-Refernce.com we were able to pull the college data from Sports-Reference.com.</w:t>
+      </w:r>
+      <w:r>
+        <w:rPr>
+          <w:rFonts w:ascii="Times New Roman" w:hAnsi="Times New Roman" w:cs="Times New Roman"/>
+        </w:rPr>
+        <w:t xml:space="preserve"> We were able to pull data from all NCAA division I teams from 2000 – 2018. But due to the need to lack of identifiers for an NCAA player (the ids used in sports reference are not the same as the ones used in basketball reference) we needed to manually enter where a player was drafted and so we focused on college players from 2010 to 2018. When we were evaluating NBA player performance only in game performance was accounted for, but since predicting NBA readiness and expected performance it is also necessary to consider physical attributes. </w:t>
+      </w:r>
+      <w:r>
+        <w:rPr>
+          <w:rFonts w:ascii="Times New Roman" w:hAnsi="Times New Roman" w:cs="Times New Roman"/>
+        </w:rPr>
+        <w:t>Thus, we also made sure to collect</w:t>
+      </w:r>
+      <w:r>
+        <w:rPr>
+          <w:rFonts w:ascii="Times New Roman" w:hAnsi="Times New Roman" w:cs="Times New Roman"/>
+        </w:rPr>
+        <w:t xml:space="preserve"> height and weight measurements for all NCAA players</w:t>
+      </w:r>
+      <w:r>
+        <w:rPr>
+          <w:rFonts w:ascii="Times New Roman" w:hAnsi="Times New Roman" w:cs="Times New Roman"/>
+        </w:rPr>
+        <w:t xml:space="preserve">. To further investigate how physical </w:t>
+      </w:r>
+      <w:proofErr w:type="gramStart"/>
+      <w:r>
+        <w:rPr>
+          <w:rFonts w:ascii="Times New Roman" w:hAnsi="Times New Roman" w:cs="Times New Roman"/>
+        </w:rPr>
+        <w:t>attributes</w:t>
+      </w:r>
+      <w:proofErr w:type="gramEnd"/>
+      <w:r>
+        <w:rPr>
+          <w:rFonts w:ascii="Times New Roman" w:hAnsi="Times New Roman" w:cs="Times New Roman"/>
+        </w:rPr>
+        <w:t xml:space="preserve"> play a role into the probability a college player will reach the NBA we also collected data from the NBA combines from 2010-2018. </w:t>
+      </w:r>
+    </w:p>
+    <w:p>
+      <w:pPr>
+        <w:spacing w:after="0" w:line="240" w:lineRule="auto"/>
+        <w:rPr>
+          <w:rFonts w:ascii="Times New Roman" w:hAnsi="Times New Roman" w:cs="Times New Roman"/>
+        </w:rPr>
+      </w:pPr>
+    </w:p>
+    <w:p>
+      <w:pPr>
+        <w:spacing w:after="0" w:line="240" w:lineRule="auto"/>
+        <w:rPr>
+          <w:rFonts w:ascii="Times New Roman" w:hAnsi="Times New Roman" w:cs="Times New Roman"/>
+        </w:rPr>
+      </w:pPr>
+      <w:r>
+        <w:rPr>
+          <w:rFonts w:ascii="Times New Roman" w:hAnsi="Times New Roman" w:cs="Times New Roman"/>
+        </w:rPr>
+        <w:t xml:space="preserve">After collecting all the data that we needed to </w:t>
+      </w:r>
+      <w:proofErr w:type="gramStart"/>
+      <w:r>
+        <w:rPr>
+          <w:rFonts w:ascii="Times New Roman" w:hAnsi="Times New Roman" w:cs="Times New Roman"/>
+        </w:rPr>
+        <w:t>we</w:t>
+      </w:r>
+      <w:proofErr w:type="gramEnd"/>
+      <w:r>
+        <w:rPr>
+          <w:rFonts w:ascii="Times New Roman" w:hAnsi="Times New Roman" w:cs="Times New Roman"/>
+        </w:rPr>
+        <w:t xml:space="preserve"> integrated Python with </w:t>
+      </w:r>
+      <w:proofErr w:type="spellStart"/>
+      <w:r>
+        <w:rPr>
+          <w:rFonts w:ascii="Times New Roman" w:hAnsi="Times New Roman" w:cs="Times New Roman"/>
+        </w:rPr>
+        <w:t>sklearn</w:t>
+      </w:r>
+      <w:proofErr w:type="spellEnd"/>
+      <w:r>
+        <w:rPr>
+          <w:rFonts w:ascii="Times New Roman" w:hAnsi="Times New Roman" w:cs="Times New Roman"/>
+        </w:rPr>
+        <w:t xml:space="preserve">, a machine learning package, to predict whether or not a player would make the NBA. We defined making the NBA as playing in an official game during the NBA season. This excludes players who were drafted and never played a game, as well as those who signed contracts and were on NBA rosters but failed to play in a game. These distinctions echo the distinctions that are enforced on the sports reference page </w:t>
+      </w:r>
+      <w:proofErr w:type="gramStart"/>
+      <w:r>
+        <w:rPr>
+          <w:rFonts w:ascii="Times New Roman" w:hAnsi="Times New Roman" w:cs="Times New Roman"/>
+        </w:rPr>
+        <w:t>in order for</w:t>
+      </w:r>
+      <w:proofErr w:type="gramEnd"/>
+      <w:r>
+        <w:rPr>
+          <w:rFonts w:ascii="Times New Roman" w:hAnsi="Times New Roman" w:cs="Times New Roman"/>
+        </w:rPr>
+        <w:t xml:space="preserve"> a college player to be considered having gone on to play in the NBA.</w:t>
+      </w:r>
+      <w:r>
+        <w:rPr>
+          <w:rFonts w:ascii="Times New Roman" w:hAnsi="Times New Roman" w:cs="Times New Roman"/>
+        </w:rPr>
+        <w:t xml:space="preserve"> We created and ran a logistic regression, decision tree classifier, random forest classifier, MLP classifier, and Zero R model to see which model would be best at predicting </w:t>
+      </w:r>
+      <w:r>
+        <w:rPr>
+          <w:rFonts w:ascii="Times New Roman" w:hAnsi="Times New Roman" w:cs="Times New Roman"/>
+        </w:rPr>
+        <w:t>whether</w:t>
+      </w:r>
+      <w:r>
+        <w:rPr>
+          <w:rFonts w:ascii="Times New Roman" w:hAnsi="Times New Roman" w:cs="Times New Roman"/>
+        </w:rPr>
+        <w:t xml:space="preserve"> a player would make the NBA. The Zero R model, predicting every player as never making the NBA, was going to be our baseline. Since the </w:t>
+      </w:r>
+      <w:proofErr w:type="gramStart"/>
+      <w:r>
+        <w:rPr>
+          <w:rFonts w:ascii="Times New Roman" w:hAnsi="Times New Roman" w:cs="Times New Roman"/>
+        </w:rPr>
+        <w:t>vast majority</w:t>
+      </w:r>
+      <w:proofErr w:type="gramEnd"/>
+      <w:r>
+        <w:rPr>
+          <w:rFonts w:ascii="Times New Roman" w:hAnsi="Times New Roman" w:cs="Times New Roman"/>
+        </w:rPr>
+        <w:t xml:space="preserve"> of NCAA DI players never make the NBA, a model that predicts no one will make the NBA is still correct over 99% of the time. But </w:t>
+      </w:r>
+      <w:proofErr w:type="gramStart"/>
+      <w:r>
+        <w:rPr>
+          <w:rFonts w:ascii="Times New Roman" w:hAnsi="Times New Roman" w:cs="Times New Roman"/>
+        </w:rPr>
+        <w:t>in order to</w:t>
+      </w:r>
+      <w:proofErr w:type="gramEnd"/>
+      <w:r>
+        <w:rPr>
+          <w:rFonts w:ascii="Times New Roman" w:hAnsi="Times New Roman" w:cs="Times New Roman"/>
+        </w:rPr>
+        <w:t xml:space="preserve"> tell a story worth listening to we needed to predict the players who did end up making the NBA. </w:t>
+      </w:r>
+    </w:p>
+    <w:p>
+      <w:pPr>
+        <w:rPr>
+          <w:rFonts w:ascii="Times New Roman" w:hAnsi="Times New Roman" w:cs="Times New Roman"/>
+        </w:rPr>
+      </w:pPr>
+      <w:r>
+        <w:rPr>
+          <w:rFonts w:ascii="Times New Roman" w:hAnsi="Times New Roman" w:cs="Times New Roman"/>
+        </w:rPr>
+        <w:br w:type="page"/>
+      </w:r>
+    </w:p>
+    <w:p>
+      <w:pPr>
+        <w:spacing w:after="0" w:line="240" w:lineRule="auto"/>
+        <w:rPr>
+          <w:rFonts w:ascii="Times New Roman" w:hAnsi="Times New Roman" w:cs="Times New Roman"/>
+        </w:rPr>
+      </w:pPr>
+    </w:p>
+    <w:p>
+      <w:pPr>
+        <w:spacing w:after="0" w:line="240" w:lineRule="auto"/>
+        <w:rPr>
+          <w:rFonts w:ascii="Times New Roman" w:hAnsi="Times New Roman" w:cs="Times New Roman"/>
+        </w:rPr>
+      </w:pPr>
+      <w:r>
+        <w:rPr>
+          <w:rFonts w:ascii="Times New Roman" w:hAnsi="Times New Roman" w:cs="Times New Roman"/>
+          <w:noProof/>
+        </w:rPr>
+        <w:drawing>
+          <wp:anchor distT="0" distB="0" distL="114300" distR="114300" simplePos="0" relativeHeight="251670528" behindDoc="0" locked="0" layoutInCell="1" allowOverlap="1" wp14:anchorId="70F74B5F" wp14:editId="40B2ADFA">
+            <wp:simplePos x="0" y="0"/>
+            <wp:positionH relativeFrom="page">
+              <wp:posOffset>3563474</wp:posOffset>
+            </wp:positionH>
+            <wp:positionV relativeFrom="paragraph">
+              <wp:posOffset>-873760</wp:posOffset>
+            </wp:positionV>
+            <wp:extent cx="4111625" cy="3558540"/>
+            <wp:effectExtent l="0" t="0" r="3175" b="3810"/>
+            <wp:wrapThrough wrapText="bothSides">
+              <wp:wrapPolygon edited="0">
+                <wp:start x="0" y="0"/>
+                <wp:lineTo x="0" y="21507"/>
+                <wp:lineTo x="21517" y="21507"/>
+                <wp:lineTo x="21517" y="0"/>
+                <wp:lineTo x="0" y="0"/>
+              </wp:wrapPolygon>
+            </wp:wrapThrough>
+            <wp:docPr id="8" name="Picture 8" descr="A close up of a map&#10;&#10;Description generated with high confidence"/>
+            <wp:cNvGraphicFramePr>
+              <a:graphicFrameLocks xmlns:a="http://schemas.openxmlformats.org/drawingml/2006/main" noChangeAspect="1"/>
+            </wp:cNvGraphicFramePr>
+            <a:graphic xmlns:a="http://schemas.openxmlformats.org/drawingml/2006/main">
+              <a:graphicData uri="http://schemas.openxmlformats.org/drawingml/2006/picture">
+                <pic:pic xmlns:pic="http://schemas.openxmlformats.org/drawingml/2006/picture">
+                  <pic:nvPicPr>
+                    <pic:cNvPr id="8" name="one_donePNG.PNG"/>
+                    <pic:cNvPicPr/>
+                  </pic:nvPicPr>
+                  <pic:blipFill>
+                    <a:blip r:embed="rId14" cstate="print">
+                      <a:extLst>
+                        <a:ext uri="{28A0092B-C50C-407E-A947-70E740481C1C}">
+                          <a14:useLocalDpi xmlns:a14="http://schemas.microsoft.com/office/drawing/2010/main" val="0"/>
+                        </a:ext>
+                      </a:extLst>
+                    </a:blip>
+                    <a:stretch>
+                      <a:fillRect/>
+                    </a:stretch>
+                  </pic:blipFill>
+                  <pic:spPr>
+                    <a:xfrm>
+                      <a:off x="0" y="0"/>
+                      <a:ext cx="4111625" cy="3558540"/>
+                    </a:xfrm>
+                    <a:prstGeom prst="rect">
+                      <a:avLst/>
+                    </a:prstGeom>
+                  </pic:spPr>
+                </pic:pic>
+              </a:graphicData>
+            </a:graphic>
+            <wp14:sizeRelH relativeFrom="page">
+              <wp14:pctWidth>0</wp14:pctWidth>
+            </wp14:sizeRelH>
+            <wp14:sizeRelV relativeFrom="page">
+              <wp14:pctHeight>0</wp14:pctHeight>
+            </wp14:sizeRelV>
+          </wp:anchor>
+        </w:drawing>
+      </w:r>
+      <w:proofErr w:type="gramStart"/>
+      <w:r>
+        <w:rPr>
+          <w:rFonts w:ascii="Times New Roman" w:hAnsi="Times New Roman" w:cs="Times New Roman"/>
+        </w:rPr>
+        <w:t>In an attempt to</w:t>
+      </w:r>
+      <w:proofErr w:type="gramEnd"/>
+      <w:r>
+        <w:rPr>
+          <w:rFonts w:ascii="Times New Roman" w:hAnsi="Times New Roman" w:cs="Times New Roman"/>
+        </w:rPr>
+        <w:t xml:space="preserve"> improve the prediction ability of our model while also using realistic sub sections of NCAA DI players we broke up our dataset into the following categories to test our model with.</w:t>
+      </w:r>
+    </w:p>
+    <w:p>
+      <w:pPr>
+        <w:spacing w:after="0" w:line="240" w:lineRule="auto"/>
+        <w:rPr>
+          <w:rFonts w:ascii="Times New Roman" w:hAnsi="Times New Roman" w:cs="Times New Roman"/>
+        </w:rPr>
+      </w:pPr>
+    </w:p>
+    <w:p>
+      <w:pPr>
+        <w:spacing w:after="0" w:line="240" w:lineRule="auto"/>
+        <w:rPr>
+          <w:rFonts w:ascii="Times New Roman" w:hAnsi="Times New Roman" w:cs="Times New Roman"/>
+        </w:rPr>
+      </w:pPr>
+      <w:r>
+        <w:rPr>
+          <w:rFonts w:ascii="Times New Roman" w:hAnsi="Times New Roman" w:cs="Times New Roman"/>
+        </w:rPr>
+        <w:t xml:space="preserve">Freshmen only: We decided that it would be appropriate to only look at players who were in their freshmen year because </w:t>
+      </w:r>
+      <w:r>
+        <w:rPr>
+          <w:rFonts w:ascii="Times New Roman" w:hAnsi="Times New Roman" w:cs="Times New Roman"/>
+        </w:rPr>
+        <w:t>the trend of freshmen being drafted, especially in lottery selections, has been increasing. From our previous work on NBA performance and the expected value of a pick it was appropriate to put an extra consideration on lottery picks. In the</w:t>
+      </w:r>
+      <w:r>
+        <w:rPr>
+          <w:rFonts w:ascii="Times New Roman" w:hAnsi="Times New Roman" w:cs="Times New Roman"/>
+        </w:rPr>
+        <w:t xml:space="preserve"> 2018</w:t>
+      </w:r>
+      <w:r>
+        <w:rPr>
+          <w:rFonts w:ascii="Times New Roman" w:hAnsi="Times New Roman" w:cs="Times New Roman"/>
+        </w:rPr>
+        <w:t xml:space="preserve"> draft 11 of the 15 lottery picks were freshmen, the other four being international player at 3, junior at 10, sophomore at 12, </w:t>
+      </w:r>
+      <w:proofErr w:type="gramStart"/>
+      <w:r>
+        <w:rPr>
+          <w:rFonts w:ascii="Times New Roman" w:hAnsi="Times New Roman" w:cs="Times New Roman"/>
+        </w:rPr>
+        <w:t>an</w:t>
+      </w:r>
+      <w:proofErr w:type="gramEnd"/>
+      <w:r>
+        <w:rPr>
+          <w:rFonts w:ascii="Times New Roman" w:hAnsi="Times New Roman" w:cs="Times New Roman"/>
+        </w:rPr>
+        <w:t xml:space="preserve"> junior at 13. </w:t>
+      </w:r>
+      <w:r>
+        <w:rPr>
+          <w:rFonts w:ascii="Times New Roman" w:hAnsi="Times New Roman" w:cs="Times New Roman"/>
+        </w:rPr>
+        <w:t>In the 2017 draft 11 of the 15 lottery picks were also freshmen. The other four being international at 8, sophomore at 12, sophomore at 13, and junior15</w:t>
+      </w:r>
+    </w:p>
+    <w:p>
+      <w:pPr>
+        <w:spacing w:after="0" w:line="240" w:lineRule="auto"/>
+        <w:rPr>
+          <w:rFonts w:ascii="Times New Roman" w:hAnsi="Times New Roman" w:cs="Times New Roman"/>
+        </w:rPr>
+      </w:pPr>
+    </w:p>
+    <w:p>
+      <w:pPr>
+        <w:spacing w:after="0" w:line="240" w:lineRule="auto"/>
+        <w:rPr>
+          <w:rFonts w:ascii="Times New Roman" w:hAnsi="Times New Roman" w:cs="Times New Roman"/>
+        </w:rPr>
+      </w:pPr>
+      <w:r>
+        <w:rPr>
+          <w:rFonts w:ascii="Times New Roman" w:hAnsi="Times New Roman" w:cs="Times New Roman"/>
+        </w:rPr>
+        <w:t>Last Year of College: We decided that including the last year a player played would be</w:t>
+      </w:r>
+      <w:r>
+        <w:rPr>
+          <w:rFonts w:ascii="Times New Roman" w:hAnsi="Times New Roman" w:cs="Times New Roman"/>
+        </w:rPr>
+        <w:t xml:space="preserve"> a good sub section of players to consider as well. This is because this subsection inherently captures a players best season or their </w:t>
+      </w:r>
+    </w:p>
+    <w:p>
+      <w:pPr>
+        <w:spacing w:after="0" w:line="240" w:lineRule="auto"/>
+        <w:rPr>
+          <w:rFonts w:ascii="Times New Roman" w:hAnsi="Times New Roman" w:cs="Times New Roman"/>
+        </w:rPr>
+      </w:pPr>
+    </w:p>
+    <w:p>
+      <w:pPr>
+        <w:spacing w:after="0" w:line="240" w:lineRule="auto"/>
+        <w:rPr>
+          <w:rFonts w:ascii="Times New Roman" w:hAnsi="Times New Roman" w:cs="Times New Roman"/>
+        </w:rPr>
+      </w:pPr>
+      <w:r>
+        <w:rPr>
+          <w:rFonts w:ascii="Times New Roman" w:hAnsi="Times New Roman" w:cs="Times New Roman"/>
+        </w:rPr>
+        <w:t>Guard:</w:t>
+      </w:r>
+    </w:p>
+    <w:p>
+      <w:pPr>
+        <w:spacing w:after="0" w:line="240" w:lineRule="auto"/>
+        <w:rPr>
+          <w:rFonts w:ascii="Times New Roman" w:hAnsi="Times New Roman" w:cs="Times New Roman"/>
+        </w:rPr>
+      </w:pPr>
+    </w:p>
+    <w:p>
+      <w:pPr>
+        <w:spacing w:after="0" w:line="240" w:lineRule="auto"/>
+        <w:rPr>
+          <w:rFonts w:ascii="Times New Roman" w:hAnsi="Times New Roman" w:cs="Times New Roman"/>
+        </w:rPr>
+      </w:pPr>
+      <w:r>
+        <w:rPr>
+          <w:rFonts w:ascii="Times New Roman" w:hAnsi="Times New Roman" w:cs="Times New Roman"/>
+        </w:rPr>
+        <w:t>Forward:</w:t>
+      </w:r>
+    </w:p>
+    <w:p>
+      <w:pPr>
+        <w:spacing w:after="0" w:line="240" w:lineRule="auto"/>
+        <w:rPr>
+          <w:rFonts w:ascii="Times New Roman" w:hAnsi="Times New Roman" w:cs="Times New Roman"/>
+        </w:rPr>
+      </w:pPr>
+    </w:p>
+    <w:p>
+      <w:pPr>
+        <w:spacing w:after="0" w:line="240" w:lineRule="auto"/>
+        <w:rPr>
+          <w:rFonts w:ascii="Times New Roman" w:hAnsi="Times New Roman" w:cs="Times New Roman"/>
+        </w:rPr>
+      </w:pPr>
+      <w:r>
+        <w:rPr>
+          <w:rFonts w:ascii="Times New Roman" w:hAnsi="Times New Roman" w:cs="Times New Roman"/>
+        </w:rPr>
+        <w:t xml:space="preserve">Center: </w:t>
+      </w:r>
+    </w:p>
+    <w:p>
+      <w:pPr>
+        <w:spacing w:after="0" w:line="240" w:lineRule="auto"/>
+        <w:rPr>
+          <w:rFonts w:ascii="Times New Roman" w:hAnsi="Times New Roman" w:cs="Times New Roman"/>
+        </w:rPr>
+      </w:pPr>
+    </w:p>
+    <w:p>
+      <w:pPr>
+        <w:spacing w:after="0" w:line="240" w:lineRule="auto"/>
+        <w:rPr>
+          <w:rFonts w:ascii="Times New Roman" w:hAnsi="Times New Roman" w:cs="Times New Roman"/>
+        </w:rPr>
+      </w:pPr>
+      <w:r>
+        <w:rPr>
+          <w:rFonts w:ascii="Times New Roman" w:hAnsi="Times New Roman" w:cs="Times New Roman"/>
+        </w:rPr>
+        <w:t xml:space="preserve">We also ran the model on </w:t>
+      </w:r>
+      <w:proofErr w:type="gramStart"/>
+      <w:r>
+        <w:rPr>
+          <w:rFonts w:ascii="Times New Roman" w:hAnsi="Times New Roman" w:cs="Times New Roman"/>
+        </w:rPr>
+        <w:t>all of</w:t>
+      </w:r>
+      <w:proofErr w:type="gramEnd"/>
+      <w:r>
+        <w:rPr>
+          <w:rFonts w:ascii="Times New Roman" w:hAnsi="Times New Roman" w:cs="Times New Roman"/>
+        </w:rPr>
+        <w:t xml:space="preserve"> the players in our dataset.</w:t>
+      </w:r>
+    </w:p>
+    <w:p>
+      <w:pPr>
+        <w:spacing w:after="0" w:line="240" w:lineRule="auto"/>
+        <w:rPr>
+          <w:rFonts w:ascii="Times New Roman" w:hAnsi="Times New Roman" w:cs="Times New Roman"/>
+        </w:rPr>
+      </w:pPr>
+    </w:p>
+    <w:p>
+      <w:pPr>
+        <w:pStyle w:val="Heading1"/>
+      </w:pPr>
+      <w:r>
+        <w:t xml:space="preserve">3. </w:t>
+      </w:r>
+      <w:r>
+        <w:t>Results</w:t>
+      </w:r>
+    </w:p>
+    <w:p>
+      <w:pPr>
+        <w:spacing w:after="0" w:line="240" w:lineRule="auto"/>
+        <w:rPr>
+          <w:rFonts w:ascii="Times New Roman" w:eastAsia="Times New Roman" w:hAnsi="Times New Roman" w:cs="Times New Roman"/>
+          <w:sz w:val="24"/>
+          <w:szCs w:val="24"/>
+        </w:rPr>
+      </w:pPr>
+      <w:r>
+        <w:rPr>
+          <w:rFonts w:ascii="Times New Roman" w:eastAsia="Times New Roman" w:hAnsi="Times New Roman" w:cs="Times New Roman"/>
+          <w:sz w:val="24"/>
+          <w:szCs w:val="24"/>
+        </w:rPr>
+        <w:t>Note: d</w:t>
+      </w:r>
+      <w:r>
+        <w:rPr>
+          <w:rFonts w:ascii="Times New Roman" w:eastAsia="Times New Roman" w:hAnsi="Times New Roman" w:cs="Times New Roman"/>
+          <w:sz w:val="24"/>
+          <w:szCs w:val="24"/>
+        </w:rPr>
+        <w:t>ue to an overwhelming amount of empty data points in the combine anthropology and agility datasets we didn’t these metrics. This is due to t</w:t>
+      </w:r>
+      <w:r>
+        <w:rPr>
+          <w:rFonts w:ascii="Times New Roman" w:eastAsia="Times New Roman" w:hAnsi="Times New Roman" w:cs="Times New Roman"/>
+          <w:sz w:val="24"/>
+          <w:szCs w:val="24"/>
+        </w:rPr>
+        <w:t>hree</w:t>
+      </w:r>
+      <w:r>
+        <w:rPr>
+          <w:rFonts w:ascii="Times New Roman" w:eastAsia="Times New Roman" w:hAnsi="Times New Roman" w:cs="Times New Roman"/>
+          <w:sz w:val="24"/>
+          <w:szCs w:val="24"/>
+        </w:rPr>
+        <w:t xml:space="preserve"> main issues, the first is that players who attend the combine rarely perform all the tests</w:t>
+      </w:r>
+      <w:r>
+        <w:rPr>
+          <w:rFonts w:ascii="Times New Roman" w:eastAsia="Times New Roman" w:hAnsi="Times New Roman" w:cs="Times New Roman"/>
+          <w:sz w:val="24"/>
+          <w:szCs w:val="24"/>
+        </w:rPr>
+        <w:t xml:space="preserve">, the second is </w:t>
+      </w:r>
+      <w:r>
+        <w:rPr>
+          <w:rFonts w:ascii="Times New Roman" w:eastAsia="Times New Roman" w:hAnsi="Times New Roman" w:cs="Times New Roman"/>
+          <w:sz w:val="24"/>
+          <w:szCs w:val="24"/>
+        </w:rPr>
+        <w:t xml:space="preserve">often times the most notable college players </w:t>
+      </w:r>
+      <w:r>
+        <w:rPr>
+          <w:rFonts w:ascii="Times New Roman" w:eastAsia="Times New Roman" w:hAnsi="Times New Roman" w:cs="Times New Roman"/>
+          <w:sz w:val="24"/>
+          <w:szCs w:val="24"/>
+        </w:rPr>
+        <w:t>rarely perform any of the tests if they attend at all (the vast majority of NCAA players also do not attend) and lastly the combine usually occurs only a month before the NBA draft and by then most scouts/ fans have already decided who they feel are most draft worthy.</w:t>
+      </w:r>
+      <w:r>
+        <w:rPr>
+          <w:rFonts w:ascii="Times New Roman" w:eastAsia="Times New Roman" w:hAnsi="Times New Roman" w:cs="Times New Roman"/>
+          <w:sz w:val="24"/>
+          <w:szCs w:val="24"/>
+        </w:rPr>
+        <w:t xml:space="preserve"> </w:t>
+      </w:r>
+      <w:r>
+        <w:rPr>
+          <w:rFonts w:ascii="Times New Roman" w:eastAsia="Times New Roman" w:hAnsi="Times New Roman" w:cs="Times New Roman"/>
+          <w:sz w:val="24"/>
+          <w:szCs w:val="24"/>
+        </w:rPr>
+        <w:t xml:space="preserve">For these reasons we decided that </w:t>
+      </w:r>
+      <w:r>
+        <w:rPr>
+          <w:rFonts w:ascii="Times New Roman" w:eastAsia="Times New Roman" w:hAnsi="Times New Roman" w:cs="Times New Roman"/>
+          <w:sz w:val="24"/>
+          <w:szCs w:val="24"/>
+        </w:rPr>
+        <w:t>adding the</w:t>
+      </w:r>
+      <w:r>
+        <w:rPr>
+          <w:rFonts w:ascii="Times New Roman" w:eastAsia="Times New Roman" w:hAnsi="Times New Roman" w:cs="Times New Roman"/>
+          <w:sz w:val="24"/>
+          <w:szCs w:val="24"/>
+        </w:rPr>
+        <w:t xml:space="preserve"> combine</w:t>
+      </w:r>
+      <w:r>
+        <w:rPr>
+          <w:rFonts w:ascii="Times New Roman" w:eastAsia="Times New Roman" w:hAnsi="Times New Roman" w:cs="Times New Roman"/>
+          <w:sz w:val="24"/>
+          <w:szCs w:val="24"/>
+        </w:rPr>
+        <w:t xml:space="preserve"> metrics to our machine learning models</w:t>
+      </w:r>
+      <w:r>
+        <w:rPr>
+          <w:rFonts w:ascii="Times New Roman" w:eastAsia="Times New Roman" w:hAnsi="Times New Roman" w:cs="Times New Roman"/>
+          <w:sz w:val="24"/>
+          <w:szCs w:val="24"/>
+        </w:rPr>
+        <w:t xml:space="preserve"> </w:t>
+      </w:r>
+      <w:r>
+        <w:rPr>
+          <w:rFonts w:ascii="Times New Roman" w:eastAsia="Times New Roman" w:hAnsi="Times New Roman" w:cs="Times New Roman"/>
+          <w:sz w:val="24"/>
+          <w:szCs w:val="24"/>
+        </w:rPr>
+        <w:t xml:space="preserve">would </w:t>
+      </w:r>
+      <w:r>
+        <w:rPr>
+          <w:rFonts w:ascii="Times New Roman" w:eastAsia="Times New Roman" w:hAnsi="Times New Roman" w:cs="Times New Roman"/>
+          <w:sz w:val="24"/>
+          <w:szCs w:val="24"/>
+        </w:rPr>
+        <w:t xml:space="preserve">negatively affect the model’s ability to predict NBA readiness. </w:t>
+      </w:r>
+    </w:p>
+    <w:p>
+      <w:pPr>
+        <w:spacing w:after="0" w:line="240" w:lineRule="auto"/>
+        <w:rPr>
+          <w:rFonts w:ascii="Times New Roman" w:eastAsia="Times New Roman" w:hAnsi="Times New Roman" w:cs="Times New Roman"/>
+          <w:sz w:val="24"/>
+          <w:szCs w:val="24"/>
+        </w:rPr>
+      </w:pPr>
+    </w:p>
+    <w:p>
+      <w:pPr>
+        <w:spacing w:after="0" w:line="240" w:lineRule="auto"/>
+        <w:rPr>
+          <w:rFonts w:ascii="Times New Roman" w:eastAsia="Times New Roman" w:hAnsi="Times New Roman" w:cs="Times New Roman"/>
+          <w:sz w:val="24"/>
+          <w:szCs w:val="24"/>
+        </w:rPr>
+      </w:pPr>
+    </w:p>
+    <w:p>
+      <w:pPr>
+        <w:spacing w:after="0" w:line="240" w:lineRule="auto"/>
+        <w:rPr>
+          <w:rFonts w:ascii="Times New Roman" w:eastAsia="Times New Roman" w:hAnsi="Times New Roman" w:cs="Times New Roman"/>
+          <w:sz w:val="24"/>
+          <w:szCs w:val="24"/>
+        </w:rPr>
+      </w:pPr>
+    </w:p>
+    <w:p>
+      <w:pPr>
+        <w:spacing w:after="0" w:line="240" w:lineRule="auto"/>
+        <w:rPr>
+          <w:rFonts w:ascii="Times New Roman" w:eastAsia="Times New Roman" w:hAnsi="Times New Roman" w:cs="Times New Roman"/>
+          <w:sz w:val="24"/>
+          <w:szCs w:val="24"/>
+        </w:rPr>
+      </w:pPr>
+      <w:r>
+        <w:rPr>
+          <w:rFonts w:ascii="Times New Roman" w:eastAsia="Times New Roman" w:hAnsi="Times New Roman" w:cs="Times New Roman"/>
+          <w:noProof/>
+          <w:sz w:val="24"/>
+          <w:szCs w:val="24"/>
+        </w:rPr>
+        <w:drawing>
+          <wp:inline distT="0" distB="0" distL="0" distR="0" wp14:anchorId="73A1687D" wp14:editId="77D75144">
+            <wp:extent cx="5943600" cy="2956560"/>
+            <wp:effectExtent l="0" t="0" r="0" b="0"/>
+            <wp:docPr id="2" name="Picture 2" descr="A close up of a map&#10;&#10;Description generated with high confidence"/>
+            <wp:cNvGraphicFramePr>
+              <a:graphicFrameLocks xmlns:a="http://schemas.openxmlformats.org/drawingml/2006/main" noChangeAspect="1"/>
+            </wp:cNvGraphicFramePr>
+            <a:graphic xmlns:a="http://schemas.openxmlformats.org/drawingml/2006/main">
+              <a:graphicData uri="http://schemas.openxmlformats.org/drawingml/2006/picture">
+                <pic:pic xmlns:pic="http://schemas.openxmlformats.org/drawingml/2006/picture">
+                  <pic:nvPicPr>
+                    <pic:cNvPr id="2" name="ProbabilitiesGraph.png"/>
+                    <pic:cNvPicPr/>
+                  </pic:nvPicPr>
+                  <pic:blipFill>
+                    <a:blip r:embed="rId15" cstate="print">
+                      <a:extLst>
+                        <a:ext uri="{28A0092B-C50C-407E-A947-70E740481C1C}">
+                          <a14:useLocalDpi xmlns:a14="http://schemas.microsoft.com/office/drawing/2010/main" val="0"/>
+                        </a:ext>
+                      </a:extLst>
+                    </a:blip>
+                    <a:stretch>
+                      <a:fillRect/>
+                    </a:stretch>
+                  </pic:blipFill>
+                  <pic:spPr>
+                    <a:xfrm>
+                      <a:off x="0" y="0"/>
+                      <a:ext cx="5943600" cy="2956560"/>
+                    </a:xfrm>
+                    <a:prstGeom prst="rect">
+                      <a:avLst/>
+                    </a:prstGeom>
+                  </pic:spPr>
+                </pic:pic>
+              </a:graphicData>
+            </a:graphic>
+          </wp:inline>
+        </w:drawing>
+      </w:r>
+    </w:p>
+    <w:p>
+      <w:pPr>
+        <w:pStyle w:val="Heading1"/>
+      </w:pPr>
+      <w:r>
         <w:t>6. Discussion and Future Work</w:t>
       </w:r>
     </w:p>
@@ -14674,6 +15798,7 @@
   <w:style w:type="character" w:default="1" w:styleId="DefaultParagraphFont">
     <w:name w:val="Default Paragraph Font"/>
     <w:uiPriority w:val="1"/>
+    <w:semiHidden/>
     <w:unhideWhenUsed/>
   </w:style>
   <w:style w:type="table" w:default="1" w:styleId="TableNormal">
@@ -18150,7 +19275,7 @@
                   <a:bodyPr/>
                   <a:lstStyle/>
                   <a:p>
-                    <a:fld id="{A93C400C-E01C-492E-82C8-78549387F647}" type="CELLRANGE">
+                    <a:fld id="{CB13C786-E133-4C6E-9681-0454025ED517}" type="CELLRANGE">
                       <a:rPr lang="en-US"/>
                       <a:pPr/>
                       <a:t>[CELLRANGE]</a:t>
@@ -18184,7 +19309,7 @@
                   <a:bodyPr/>
                   <a:lstStyle/>
                   <a:p>
-                    <a:fld id="{EE945682-76CC-48A7-A36B-EFCCDB9D2919}" type="CELLRANGE">
+                    <a:fld id="{458D79AC-F584-4968-95BF-A8CC82CAE390}" type="CELLRANGE">
                       <a:rPr lang="en-US"/>
                       <a:pPr/>
                       <a:t>[CELLRANGE]</a:t>
@@ -18218,7 +19343,7 @@
                   <a:bodyPr/>
                   <a:lstStyle/>
                   <a:p>
-                    <a:fld id="{47684D2F-FF77-466F-B747-EFE1F1C3B9BB}" type="CELLRANGE">
+                    <a:fld id="{3CAAE64D-30DC-4731-861C-6758A6896855}" type="CELLRANGE">
                       <a:rPr lang="en-US"/>
                       <a:pPr/>
                       <a:t>[CELLRANGE]</a:t>
@@ -18252,7 +19377,7 @@
                   <a:bodyPr/>
                   <a:lstStyle/>
                   <a:p>
-                    <a:fld id="{4F645F18-748E-4899-A7CF-AB2A121C1084}" type="CELLRANGE">
+                    <a:fld id="{551DCA47-C4C7-4E02-AC2A-55180E8D688A}" type="CELLRANGE">
                       <a:rPr lang="en-US"/>
                       <a:pPr/>
                       <a:t>[CELLRANGE]</a:t>
@@ -18286,7 +19411,7 @@
                   <a:bodyPr/>
                   <a:lstStyle/>
                   <a:p>
-                    <a:fld id="{E3A35010-9849-4F31-AB28-9F1494BF7927}" type="CELLRANGE">
+                    <a:fld id="{C3169548-D9C6-4F5E-8883-367D92EFFC3C}" type="CELLRANGE">
                       <a:rPr lang="en-US"/>
                       <a:pPr/>
                       <a:t>[CELLRANGE]</a:t>
@@ -18320,7 +19445,7 @@
                   <a:bodyPr/>
                   <a:lstStyle/>
                   <a:p>
-                    <a:fld id="{E5D934D9-6A1E-4901-9AE4-446CC7DD698A}" type="CELLRANGE">
+                    <a:fld id="{6B3460EC-1CD3-4E47-B088-F8588F7EEB94}" type="CELLRANGE">
                       <a:rPr lang="en-US"/>
                       <a:pPr/>
                       <a:t>[CELLRANGE]</a:t>
@@ -21049,7 +22174,7 @@
 </file>
 
 <file path=customXml/itemProps1.xml><?xml version="1.0" encoding="utf-8"?>
-<ds:datastoreItem xmlns:ds="http://schemas.openxmlformats.org/officeDocument/2006/customXml" ds:itemID="{518DC12D-2063-4674-B6F9-4408EA4C7168}">
+<ds:datastoreItem xmlns:ds="http://schemas.openxmlformats.org/officeDocument/2006/customXml" ds:itemID="{27218F69-6021-48A6-A196-1A4D1788B273}">
   <ds:schemaRefs>
     <ds:schemaRef ds:uri="http://schemas.openxmlformats.org/officeDocument/2006/bibliography"/>
   </ds:schemaRefs>

</xml_diff>